<commit_message>
Dont Really Remeber What I Did
</commit_message>
<xml_diff>
--- a/Folio/System Description.docx
+++ b/Folio/System Description.docx
@@ -225,6 +225,7 @@
         <w:rPr>
           <w:b/>
           <w:bCs/>
+          <w:noProof/>
           <w:lang w:val="en-US"/>
         </w:rPr>
         <w:drawing>
@@ -314,7 +315,7 @@
         <mc:AlternateContent>
           <mc:Choice Requires="wps">
             <w:drawing>
-              <wp:anchor distT="0" distB="0" distL="114300" distR="114300" simplePos="0" relativeHeight="251654144" behindDoc="0" locked="0" layoutInCell="1" allowOverlap="1" wp14:anchorId="01EEA95E" wp14:editId="2985F886">
+              <wp:anchor distT="0" distB="0" distL="114300" distR="114300" simplePos="0" relativeHeight="251654144" behindDoc="0" locked="0" layoutInCell="1" allowOverlap="1" wp14:anchorId="01EEA95E" wp14:editId="2D2F3605">
                 <wp:simplePos x="0" y="0"/>
                 <wp:positionH relativeFrom="column">
                   <wp:posOffset>69273</wp:posOffset>
@@ -597,7 +598,7 @@
         <mc:AlternateContent>
           <mc:Choice Requires="wps">
             <w:drawing>
-              <wp:anchor distT="0" distB="0" distL="114300" distR="114300" simplePos="0" relativeHeight="251656192" behindDoc="0" locked="0" layoutInCell="1" allowOverlap="1" wp14:anchorId="3D619057" wp14:editId="139C009A">
+              <wp:anchor distT="0" distB="0" distL="114300" distR="114300" simplePos="0" relativeHeight="251656192" behindDoc="0" locked="0" layoutInCell="1" allowOverlap="1" wp14:anchorId="3D619057" wp14:editId="073839C2">
                 <wp:simplePos x="0" y="0"/>
                 <wp:positionH relativeFrom="column">
                   <wp:posOffset>6719455</wp:posOffset>
@@ -846,7 +847,7 @@
         <mc:AlternateContent>
           <mc:Choice Requires="wps">
             <w:drawing>
-              <wp:anchor distT="0" distB="0" distL="114300" distR="114300" simplePos="0" relativeHeight="251655168" behindDoc="0" locked="0" layoutInCell="1" allowOverlap="1" wp14:anchorId="749FE865" wp14:editId="62CFD834">
+              <wp:anchor distT="0" distB="0" distL="114300" distR="114300" simplePos="0" relativeHeight="251655168" behindDoc="0" locked="0" layoutInCell="1" allowOverlap="1" wp14:anchorId="749FE865" wp14:editId="130C7616">
                 <wp:simplePos x="0" y="0"/>
                 <wp:positionH relativeFrom="column">
                   <wp:posOffset>3138055</wp:posOffset>
@@ -1117,7 +1118,7 @@
         <mc:AlternateContent>
           <mc:Choice Requires="wps">
             <w:drawing>
-              <wp:anchor distT="0" distB="0" distL="114300" distR="114300" simplePos="0" relativeHeight="251657216" behindDoc="0" locked="0" layoutInCell="1" allowOverlap="1" wp14:anchorId="550A15D3" wp14:editId="5AA62EF0">
+              <wp:anchor distT="0" distB="0" distL="114300" distR="114300" simplePos="0" relativeHeight="251657216" behindDoc="0" locked="0" layoutInCell="1" allowOverlap="1" wp14:anchorId="550A15D3" wp14:editId="601ADCB8">
                 <wp:simplePos x="0" y="0"/>
                 <wp:positionH relativeFrom="column">
                   <wp:posOffset>2721149</wp:posOffset>
@@ -1179,7 +1180,7 @@
           </mc:Choice>
           <mc:Fallback>
             <w:pict>
-              <v:shapetype w14:anchorId="06565418" id="_x0000_t13" coordsize="21600,21600" o:spt="13" adj="16200,5400" path="m@0,l@0@1,0@1,0@2@0@2@0,21600,21600,10800xe">
+              <v:shapetype w14:anchorId="41A8E05C" id="_x0000_t13" coordsize="21600,21600" o:spt="13" adj="16200,5400" path="m@0,l@0@1,0@1,0@2@0@2@0,21600,21600,10800xe">
                 <v:stroke joinstyle="miter"/>
                 <v:formulas>
                   <v:f eqn="val #0"/>
@@ -1208,7 +1209,7 @@
         <mc:AlternateContent>
           <mc:Choice Requires="wps">
             <w:drawing>
-              <wp:anchor distT="0" distB="0" distL="114300" distR="114300" simplePos="0" relativeHeight="251658240" behindDoc="0" locked="0" layoutInCell="1" allowOverlap="1" wp14:anchorId="74383751" wp14:editId="3463842E">
+              <wp:anchor distT="0" distB="0" distL="114300" distR="114300" simplePos="0" relativeHeight="251658240" behindDoc="0" locked="0" layoutInCell="1" allowOverlap="1" wp14:anchorId="74383751" wp14:editId="01925790">
                 <wp:simplePos x="0" y="0"/>
                 <wp:positionH relativeFrom="column">
                   <wp:posOffset>6295564</wp:posOffset>
@@ -1267,7 +1268,7 @@
           </mc:Choice>
           <mc:Fallback>
             <w:pict>
-              <v:shape w14:anchorId="070670F7" id="Arrow: Right 8" o:spid="_x0000_s1026" type="#_x0000_t13" style="position:absolute;margin-left:495.7pt;margin-top:16.05pt;width:33.65pt;height:17.65pt;z-index:251658240;visibility:visible;mso-wrap-style:square;mso-width-percent:0;mso-wrap-distance-left:9pt;mso-wrap-distance-top:0;mso-wrap-distance-right:9pt;mso-wrap-distance-bottom:0;mso-position-horizontal:absolute;mso-position-horizontal-relative:text;mso-position-vertical:absolute;mso-position-vertical-relative:text;mso-width-percent:0;mso-width-relative:margin;v-text-anchor:middle" o:gfxdata="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" adj="15930" fillcolor="#4472c4 [3204]" strokecolor="#1f3763 [1604]" strokeweight="1pt"/>
+              <v:shape w14:anchorId="07716355" id="Arrow: Right 8" o:spid="_x0000_s1026" type="#_x0000_t13" style="position:absolute;margin-left:495.7pt;margin-top:16.05pt;width:33.65pt;height:17.65pt;z-index:251658240;visibility:visible;mso-wrap-style:square;mso-width-percent:0;mso-wrap-distance-left:9pt;mso-wrap-distance-top:0;mso-wrap-distance-right:9pt;mso-wrap-distance-bottom:0;mso-position-horizontal:absolute;mso-position-horizontal-relative:text;mso-position-vertical:absolute;mso-position-vertical-relative:text;mso-width-percent:0;mso-width-relative:margin;v-text-anchor:middle" o:gfxdata="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" adj="15930" fillcolor="#4472c4 [3204]" strokecolor="#1f3763 [1604]" strokeweight="1pt"/>
             </w:pict>
           </mc:Fallback>
         </mc:AlternateContent>
@@ -1293,7 +1294,7 @@
         <mc:AlternateContent>
           <mc:Choice Requires="wps">
             <w:drawing>
-              <wp:anchor distT="0" distB="0" distL="114300" distR="114300" simplePos="0" relativeHeight="251661312" behindDoc="0" locked="0" layoutInCell="1" allowOverlap="1" wp14:anchorId="747103B0" wp14:editId="68D2AE21">
+              <wp:anchor distT="0" distB="0" distL="114300" distR="114300" simplePos="0" relativeHeight="251661312" behindDoc="0" locked="0" layoutInCell="1" allowOverlap="1" wp14:anchorId="747103B0" wp14:editId="6635E52F">
                 <wp:simplePos x="0" y="0"/>
                 <wp:positionH relativeFrom="column">
                   <wp:posOffset>2845954</wp:posOffset>
@@ -1425,7 +1426,7 @@
         <mc:AlternateContent>
           <mc:Choice Requires="wps">
             <w:drawing>
-              <wp:anchor distT="0" distB="0" distL="114300" distR="114300" simplePos="0" relativeHeight="251660288" behindDoc="0" locked="0" layoutInCell="1" allowOverlap="1" wp14:anchorId="6556C2A7" wp14:editId="756F0486">
+              <wp:anchor distT="0" distB="0" distL="114300" distR="114300" simplePos="0" relativeHeight="251660288" behindDoc="0" locked="0" layoutInCell="1" allowOverlap="1" wp14:anchorId="6556C2A7" wp14:editId="3CA62CEB">
                 <wp:simplePos x="0" y="0"/>
                 <wp:positionH relativeFrom="column">
                   <wp:posOffset>5343064</wp:posOffset>
@@ -1539,7 +1540,7 @@
         <mc:AlternateContent>
           <mc:Choice Requires="wps">
             <w:drawing>
-              <wp:anchor distT="0" distB="0" distL="114300" distR="114300" simplePos="0" relativeHeight="251659264" behindDoc="0" locked="0" layoutInCell="1" allowOverlap="1" wp14:anchorId="785D66A3" wp14:editId="3F0D6F08">
+              <wp:anchor distT="0" distB="0" distL="114300" distR="114300" simplePos="0" relativeHeight="251659264" behindDoc="0" locked="0" layoutInCell="1" allowOverlap="1" wp14:anchorId="785D66A3" wp14:editId="4E160771">
                 <wp:simplePos x="0" y="0"/>
                 <wp:positionH relativeFrom="column">
                   <wp:posOffset>3103418</wp:posOffset>
@@ -1760,7 +1761,7 @@
         <mc:AlternateContent>
           <mc:Choice Requires="wps">
             <w:drawing>
-              <wp:anchor distT="0" distB="0" distL="114300" distR="114300" simplePos="0" relativeHeight="251664384" behindDoc="0" locked="0" layoutInCell="1" allowOverlap="1" wp14:anchorId="1704D858" wp14:editId="0169648B">
+              <wp:anchor distT="0" distB="0" distL="114300" distR="114300" simplePos="0" relativeHeight="251664384" behindDoc="0" locked="0" layoutInCell="1" allowOverlap="1" wp14:anchorId="1704D858" wp14:editId="3E284C3F">
                 <wp:simplePos x="0" y="0"/>
                 <wp:positionH relativeFrom="column">
                   <wp:posOffset>69273</wp:posOffset>
@@ -1953,7 +1954,7 @@
         <mc:AlternateContent>
           <mc:Choice Requires="wps">
             <w:drawing>
-              <wp:anchor distT="0" distB="0" distL="114300" distR="114300" simplePos="0" relativeHeight="251663360" behindDoc="0" locked="0" layoutInCell="1" allowOverlap="1" wp14:anchorId="1D84E7A9" wp14:editId="4342EBC8">
+              <wp:anchor distT="0" distB="0" distL="114300" distR="114300" simplePos="0" relativeHeight="251663360" behindDoc="0" locked="0" layoutInCell="1" allowOverlap="1" wp14:anchorId="1D84E7A9" wp14:editId="2B01F0B1">
                 <wp:simplePos x="0" y="0"/>
                 <wp:positionH relativeFrom="column">
                   <wp:posOffset>6723091</wp:posOffset>
@@ -2128,7 +2129,7 @@
         <mc:AlternateContent>
           <mc:Choice Requires="wps">
             <w:drawing>
-              <wp:anchor distT="0" distB="0" distL="114300" distR="114300" simplePos="0" relativeHeight="251665408" behindDoc="0" locked="0" layoutInCell="1" allowOverlap="1" wp14:anchorId="44368D9F" wp14:editId="795C35D7">
+              <wp:anchor distT="0" distB="0" distL="114300" distR="114300" simplePos="0" relativeHeight="251665408" behindDoc="0" locked="0" layoutInCell="1" allowOverlap="1" wp14:anchorId="44368D9F" wp14:editId="047B8E0C">
                 <wp:simplePos x="0" y="0"/>
                 <wp:positionH relativeFrom="column">
                   <wp:posOffset>3096491</wp:posOffset>
@@ -2276,7 +2277,7 @@
         <mc:AlternateContent>
           <mc:Choice Requires="wps">
             <w:drawing>
-              <wp:anchor distT="45720" distB="45720" distL="114300" distR="114300" simplePos="0" relativeHeight="251666432" behindDoc="0" locked="0" layoutInCell="1" allowOverlap="1" wp14:anchorId="768A3B18" wp14:editId="618A6AC5">
+              <wp:anchor distT="45720" distB="45720" distL="114300" distR="114300" simplePos="0" relativeHeight="251666432" behindDoc="0" locked="0" layoutInCell="1" allowOverlap="1" wp14:anchorId="768A3B18" wp14:editId="13050A60">
                 <wp:simplePos x="0" y="0"/>
                 <wp:positionH relativeFrom="column">
                   <wp:posOffset>4169393</wp:posOffset>
@@ -2369,7 +2370,7 @@
         <mc:AlternateContent>
           <mc:Choice Requires="wps">
             <w:drawing>
-              <wp:anchor distT="0" distB="0" distL="114300" distR="114300" simplePos="0" relativeHeight="251662336" behindDoc="0" locked="0" layoutInCell="1" allowOverlap="1" wp14:anchorId="6F3828F4" wp14:editId="162EF68A">
+              <wp:anchor distT="0" distB="0" distL="114300" distR="114300" simplePos="0" relativeHeight="251662336" behindDoc="0" locked="0" layoutInCell="1" allowOverlap="1" wp14:anchorId="6F3828F4" wp14:editId="436BB833">
                 <wp:simplePos x="0" y="0"/>
                 <wp:positionH relativeFrom="column">
                   <wp:posOffset>2594318</wp:posOffset>
@@ -2431,7 +2432,7 @@
           </mc:Choice>
           <mc:Fallback>
             <w:pict>
-              <v:shapetype w14:anchorId="71049335" id="_x0000_t104" coordsize="21600,21600" o:spt="104" adj="12960,19440,7200" path="ar0@22@3@21,,0@4@21@14@22@1@21@7@21@12@2l@13@2@8,0@11@2wa0@22@3@21@10@2@16@24@14@22@1@21@16@24@14,xewr@14@22@1@21@7@21@16@24nfe">
+              <v:shapetype w14:anchorId="074DBF3B" id="_x0000_t104" coordsize="21600,21600" o:spt="104" adj="12960,19440,7200" path="ar0@22@3@21,,0@4@21@14@22@1@21@7@21@12@2l@13@2@8,0@11@2wa0@22@3@21@10@2@16@24@14@22@1@21@16@24@14,xewr@14@22@1@21@7@21@16@24nfe">
                 <v:stroke joinstyle="miter"/>
                 <v:formulas>
                   <v:f eqn="val #0"/>
@@ -3226,13 +3227,13 @@
               <mc:AlternateContent>
                 <mc:Choice Requires="wpg">
                   <w:drawing>
-                    <wp:anchor distT="0" distB="0" distL="114300" distR="114300" simplePos="0" relativeHeight="251678720" behindDoc="0" locked="0" layoutInCell="1" allowOverlap="1" wp14:anchorId="43E0EA9F" wp14:editId="06EC9361">
+                    <wp:anchor distT="0" distB="0" distL="114300" distR="114300" simplePos="0" relativeHeight="251678720" behindDoc="0" locked="0" layoutInCell="1" allowOverlap="1" wp14:anchorId="43E0EA9F" wp14:editId="074F0C5D">
                       <wp:simplePos x="0" y="0"/>
                       <wp:positionH relativeFrom="column">
-                        <wp:posOffset>2306320</wp:posOffset>
+                        <wp:posOffset>2303145</wp:posOffset>
                       </wp:positionH>
                       <wp:positionV relativeFrom="paragraph">
-                        <wp:posOffset>135255</wp:posOffset>
+                        <wp:posOffset>143170</wp:posOffset>
                       </wp:positionV>
                       <wp:extent cx="1408430" cy="666750"/>
                       <wp:effectExtent l="0" t="0" r="20320" b="19050"/>
@@ -3370,7 +3371,7 @@
                 </mc:Choice>
                 <mc:Fallback>
                   <w:pict>
-                    <v:group w14:anchorId="43E0EA9F" id="Group 23" o:spid="_x0000_s1044" style="position:absolute;margin-left:181.6pt;margin-top:10.65pt;width:110.9pt;height:52.5pt;z-index:251678720" coordorigin=",185" coordsize="14086,6672" o:gfxdata="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">
+                    <v:group w14:anchorId="43E0EA9F" id="Group 23" o:spid="_x0000_s1044" style="position:absolute;margin-left:181.35pt;margin-top:11.25pt;width:110.9pt;height:52.5pt;z-index:251678720" coordorigin=",185" coordsize="14086,6672" o:gfxdata="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">
                       <v:rect id="Rectangle 20" o:spid="_x0000_s1045" style="position:absolute;top:185;width:14086;height:6672;visibility:visible;mso-wrap-style:square;v-text-anchor:middle" o:gfxdata="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" fillcolor="white [3212]" strokecolor="#1f3763 [1604]" strokeweight="1pt"/>
                       <v:shape id="Picture 19" o:spid="_x0000_s1046" type="#_x0000_t75" style="position:absolute;left:432;top:1050;width:3886;height:4775;visibility:visible;mso-wrap-style:square" o:gfxdata="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">
                         <v:imagedata r:id="rId12" o:title=""/>
@@ -3498,7 +3499,7 @@
               <mc:AlternateContent>
                 <mc:Choice Requires="wps">
                   <w:drawing>
-                    <wp:anchor distT="45720" distB="45720" distL="114300" distR="114300" simplePos="0" relativeHeight="251698176" behindDoc="0" locked="0" layoutInCell="1" allowOverlap="1" wp14:anchorId="629917BF" wp14:editId="018DA25B">
+                    <wp:anchor distT="45720" distB="45720" distL="114300" distR="114300" simplePos="0" relativeHeight="251698176" behindDoc="0" locked="0" layoutInCell="1" allowOverlap="1" wp14:anchorId="629917BF" wp14:editId="3D1BE9C2">
                       <wp:simplePos x="0" y="0"/>
                       <wp:positionH relativeFrom="column">
                         <wp:posOffset>817382</wp:posOffset>
@@ -3594,7 +3595,7 @@
                 <w:szCs w:val="32"/>
               </w:rPr>
               <w:drawing>
-                <wp:anchor distT="0" distB="0" distL="114300" distR="114300" simplePos="0" relativeHeight="251696128" behindDoc="1" locked="0" layoutInCell="1" allowOverlap="1" wp14:anchorId="12D0231A" wp14:editId="088FED41">
+                <wp:anchor distT="0" distB="0" distL="114300" distR="114300" simplePos="0" relativeHeight="251696128" behindDoc="1" locked="0" layoutInCell="1" allowOverlap="1" wp14:anchorId="12D0231A" wp14:editId="72E384F3">
                   <wp:simplePos x="0" y="0"/>
                   <wp:positionH relativeFrom="column">
                     <wp:posOffset>317294</wp:posOffset>
@@ -4876,6 +4877,36 @@
       </w:tblBorders>
     </w:tblPr>
   </w:style>
+  <w:style w:type="paragraph" w:styleId="BalloonText">
+    <w:name w:val="Balloon Text"/>
+    <w:basedOn w:val="Normal"/>
+    <w:link w:val="BalloonTextChar"/>
+    <w:uiPriority w:val="99"/>
+    <w:semiHidden/>
+    <w:unhideWhenUsed/>
+    <w:rsid w:val="00C02075"/>
+    <w:pPr>
+      <w:spacing w:after="0" w:line="240" w:lineRule="auto"/>
+    </w:pPr>
+    <w:rPr>
+      <w:rFonts w:ascii="Segoe UI" w:hAnsi="Segoe UI" w:cs="Segoe UI"/>
+      <w:sz w:val="18"/>
+      <w:szCs w:val="18"/>
+    </w:rPr>
+  </w:style>
+  <w:style w:type="character" w:customStyle="1" w:styleId="BalloonTextChar">
+    <w:name w:val="Balloon Text Char"/>
+    <w:basedOn w:val="DefaultParagraphFont"/>
+    <w:link w:val="BalloonText"/>
+    <w:uiPriority w:val="99"/>
+    <w:semiHidden/>
+    <w:rsid w:val="00C02075"/>
+    <w:rPr>
+      <w:rFonts w:ascii="Segoe UI" w:hAnsi="Segoe UI" w:cs="Segoe UI"/>
+      <w:sz w:val="18"/>
+      <w:szCs w:val="18"/>
+    </w:rPr>
+  </w:style>
 </w:styles>
 </file>
 

</xml_diff>